<commit_message>
add utcp pr8; add akmspr5
</commit_message>
<xml_diff>
--- a/akms/pr4/СамойловММ_ПР4_ИНБО-08-22.docx
+++ b/akms/pr4/СамойловММ_ПР4_ИНБО-08-22.docx
@@ -1,6 +1,6 @@
 
 <file path=word/document.xml><?xml version="1.0" encoding="utf-8"?>
-<w:document xmlns:wpc="http://schemas.microsoft.com/office/word/2010/wordprocessingCanvas" xmlns:cx="http://schemas.microsoft.com/office/drawing/2014/chartex" xmlns:cx1="http://schemas.microsoft.com/office/drawing/2015/9/8/chartex" xmlns:cx2="http://schemas.microsoft.com/office/drawing/2015/10/21/chartex" xmlns:cx3="http://schemas.microsoft.com/office/drawing/2016/5/9/chartex" xmlns:cx4="http://schemas.microsoft.com/office/drawing/2016/5/10/chartex" xmlns:cx5="http://schemas.microsoft.com/office/drawing/2016/5/11/chartex" xmlns:cx6="http://schemas.microsoft.com/office/drawing/2016/5/12/chartex" xmlns:cx7="http://schemas.microsoft.com/office/drawing/2016/5/13/chartex" xmlns:cx8="http://schemas.microsoft.com/office/drawing/2016/5/14/chartex" xmlns:mc="http://schemas.openxmlformats.org/markup-compatibility/2006" xmlns:aink="http://schemas.microsoft.com/office/drawing/2016/ink" xmlns:am3d="http://schemas.microsoft.com/office/drawing/2017/model3d" xmlns:o="urn:schemas-microsoft-com:office:office" xmlns:r="http://schemas.openxmlformats.org/officeDocument/2006/relationships" xmlns:m="http://schemas.openxmlformats.org/officeDocument/2006/math" xmlns:v="urn:schemas-microsoft-com:vml" xmlns:wp14="http://schemas.microsoft.com/office/word/2010/wordprocessingDrawing" xmlns:wp="http://schemas.openxmlformats.org/drawingml/2006/wordprocessingDrawing" xmlns:w10="urn:schemas-microsoft-com:office:word" xmlns:w="http://schemas.openxmlformats.org/wordprocessingml/2006/main" xmlns:w14="http://schemas.microsoft.com/office/word/2010/wordml" xmlns:w15="http://schemas.microsoft.com/office/word/2012/wordml" xmlns:w16cex="http://schemas.microsoft.com/office/word/2018/wordml/cex" xmlns:w16cid="http://schemas.microsoft.com/office/word/2016/wordml/cid" xmlns:w16="http://schemas.microsoft.com/office/word/2018/wordml" xmlns:w16sdtdh="http://schemas.microsoft.com/office/word/2020/wordml/sdtdatahash" xmlns:w16se="http://schemas.microsoft.com/office/word/2015/wordml/symex" xmlns:wpg="http://schemas.microsoft.com/office/word/2010/wordprocessingGroup" xmlns:wpi="http://schemas.microsoft.com/office/word/2010/wordprocessingInk" xmlns:wne="http://schemas.microsoft.com/office/word/2006/wordml" xmlns:wps="http://schemas.microsoft.com/office/word/2010/wordprocessingShape" mc:Ignorable="w14 w15 w16se w16cid w16 w16cex w16sdtdh wp14">
+<w:document xmlns:wpc="http://schemas.microsoft.com/office/word/2010/wordprocessingCanvas" xmlns:cx="http://schemas.microsoft.com/office/drawing/2014/chartex" xmlns:cx1="http://schemas.microsoft.com/office/drawing/2015/9/8/chartex" xmlns:cx2="http://schemas.microsoft.com/office/drawing/2015/10/21/chartex" xmlns:cx3="http://schemas.microsoft.com/office/drawing/2016/5/9/chartex" xmlns:cx4="http://schemas.microsoft.com/office/drawing/2016/5/10/chartex" xmlns:cx5="http://schemas.microsoft.com/office/drawing/2016/5/11/chartex" xmlns:cx6="http://schemas.microsoft.com/office/drawing/2016/5/12/chartex" xmlns:cx7="http://schemas.microsoft.com/office/drawing/2016/5/13/chartex" xmlns:cx8="http://schemas.microsoft.com/office/drawing/2016/5/14/chartex" xmlns:mc="http://schemas.openxmlformats.org/markup-compatibility/2006" xmlns:aink="http://schemas.microsoft.com/office/drawing/2016/ink" xmlns:am3d="http://schemas.microsoft.com/office/drawing/2017/model3d" xmlns:o="urn:schemas-microsoft-com:office:office" xmlns:oel="http://schemas.microsoft.com/office/2019/extlst" xmlns:r="http://schemas.openxmlformats.org/officeDocument/2006/relationships" xmlns:m="http://schemas.openxmlformats.org/officeDocument/2006/math" xmlns:v="urn:schemas-microsoft-com:vml" xmlns:wp14="http://schemas.microsoft.com/office/word/2010/wordprocessingDrawing" xmlns:wp="http://schemas.openxmlformats.org/drawingml/2006/wordprocessingDrawing" xmlns:w10="urn:schemas-microsoft-com:office:word" xmlns:w="http://schemas.openxmlformats.org/wordprocessingml/2006/main" xmlns:w14="http://schemas.microsoft.com/office/word/2010/wordml" xmlns:w15="http://schemas.microsoft.com/office/word/2012/wordml" xmlns:w16cex="http://schemas.microsoft.com/office/word/2018/wordml/cex" xmlns:w16cid="http://schemas.microsoft.com/office/word/2016/wordml/cid" xmlns:w16="http://schemas.microsoft.com/office/word/2018/wordml" xmlns:w16sdtdh="http://schemas.microsoft.com/office/word/2020/wordml/sdtdatahash" xmlns:w16se="http://schemas.microsoft.com/office/word/2015/wordml/symex" xmlns:wpg="http://schemas.microsoft.com/office/word/2010/wordprocessingGroup" xmlns:wpi="http://schemas.microsoft.com/office/word/2010/wordprocessingInk" xmlns:wne="http://schemas.microsoft.com/office/word/2006/wordml" xmlns:wps="http://schemas.microsoft.com/office/word/2010/wordprocessingShape" mc:Ignorable="w14 w15 w16se w16cid w16 w16cex w16sdtdh wp14">
   <w:body>
     <w:tbl>
       <w:tblPr>
@@ -43,7 +43,7 @@
                 <w:lang w:eastAsia="ru-RU" w:bidi="ar-SA"/>
               </w:rPr>
               <w:drawing>
-                <wp:inline distT="0" distB="0" distL="0" distR="0" wp14:anchorId="425D3D3A" wp14:editId="0E02ACB8">
+                <wp:inline distT="0" distB="0" distL="0" distR="0" wp14:anchorId="425D3D3A" wp14:editId="088DBF8E">
                   <wp:extent cx="1066800" cy="1066800"/>
                   <wp:effectExtent l="0" t="0" r="0" b="0"/>
                   <wp:docPr id="298370851" name="Рисунок 3"/>
@@ -227,7 +227,7 @@
                 <w:lang w:eastAsia="ru-RU" w:bidi="ar-SA"/>
               </w:rPr>
               <w:pict w14:anchorId="42361E50">
-                <v:line id="Прямая соединительная линия 2" o:spid="_x0000_s1026" style="flip:y;visibility:visible;mso-left-percent:-10001;mso-top-percent:-10001;mso-position-horizontal:absolute;mso-position-horizontal-relative:char;mso-position-vertical:absolute;mso-position-vertical-relative:line;mso-left-percent:-10001;mso-top-percent:-10001" from="0,0" to="441pt,.1pt" strokeweight="3pt">
+                <v:line id="Прямая соединительная линия 2" o:spid="_x0000_s1026" alt="" style="flip:y;visibility:visible;mso-width-percent:0;mso-height-percent:0;mso-left-percent:-10001;mso-top-percent:-10001;mso-position-horizontal:absolute;mso-position-horizontal-relative:char;mso-position-vertical:absolute;mso-position-vertical-relative:line;mso-width-percent:0;mso-height-percent:0;mso-left-percent:-10001;mso-top-percent:-10001" from="0,0" to="441pt,.1pt" strokeweight="3pt">
                   <v:stroke linestyle="thinThin"/>
                   <w10:wrap type="none"/>
                   <w10:anchorlock/>
@@ -451,7 +451,7 @@
     </w:p>
     <w:tbl>
       <w:tblPr>
-        <w:tblStyle w:val="a3"/>
+        <w:tblStyle w:val="TableGrid"/>
         <w:tblW w:w="10138" w:type="dxa"/>
         <w:tblBorders>
           <w:top w:val="none" w:sz="0" w:space="0" w:color="auto"/>
@@ -1269,7 +1269,7 @@
         <w:widowControl/>
         <w:suppressAutoHyphens w:val="0"/>
         <w:spacing w:line="240" w:lineRule="auto"/>
-        <w:jc w:val="left"/>
+        <w:jc w:val="center"/>
         <w:rPr>
           <w:rFonts w:eastAsia="Times New Roman" w:cs="Times New Roman"/>
           <w:kern w:val="0"/>
@@ -1279,70 +1279,33 @@
       </w:pPr>
       <w:r>
         <w:rPr>
-          <w:b/>
           <w:noProof/>
-          <w:sz w:val="32"/>
-        </w:rPr>
-        <w:drawing>
-          <wp:inline distT="0" distB="0" distL="0" distR="0" wp14:anchorId="4B752E17" wp14:editId="4ED4051D">
-            <wp:extent cx="5940425" cy="2905125"/>
-            <wp:effectExtent l="0" t="0" r="0" b="0"/>
-            <wp:docPr id="2" name="Рисунок 2"/>
-            <wp:cNvGraphicFramePr>
-              <a:graphicFrameLocks xmlns:a="http://schemas.openxmlformats.org/drawingml/2006/main" noChangeAspect="1"/>
-            </wp:cNvGraphicFramePr>
-            <a:graphic xmlns:a="http://schemas.openxmlformats.org/drawingml/2006/main">
-              <a:graphicData uri="http://schemas.openxmlformats.org/drawingml/2006/picture">
-                <pic:pic xmlns:pic="http://schemas.openxmlformats.org/drawingml/2006/picture">
-                  <pic:nvPicPr>
-                    <pic:cNvPr id="0" name="Picture 2"/>
-                    <pic:cNvPicPr>
-                      <a:picLocks noChangeAspect="1" noChangeArrowheads="1"/>
-                    </pic:cNvPicPr>
-                  </pic:nvPicPr>
-                  <pic:blipFill>
-                    <a:blip r:embed="rId7">
-                      <a:extLst>
-                        <a:ext uri="{28A0092B-C50C-407E-A947-70E740481C1C}">
-                          <a14:useLocalDpi xmlns:a14="http://schemas.microsoft.com/office/drawing/2010/main" val="0"/>
-                        </a:ext>
-                      </a:extLst>
-                    </a:blip>
-                    <a:srcRect/>
-                    <a:stretch>
-                      <a:fillRect/>
-                    </a:stretch>
-                  </pic:blipFill>
-                  <pic:spPr bwMode="auto">
-                    <a:xfrm>
-                      <a:off x="0" y="0"/>
-                      <a:ext cx="5940425" cy="2905125"/>
-                    </a:xfrm>
-                    <a:prstGeom prst="rect">
-                      <a:avLst/>
-                    </a:prstGeom>
-                    <a:noFill/>
-                    <a:ln>
-                      <a:noFill/>
-                    </a:ln>
-                  </pic:spPr>
-                </pic:pic>
-              </a:graphicData>
-            </a:graphic>
-          </wp:inline>
-        </w:drawing>
-      </w:r>
-    </w:p>
-    <w:p>
-      <w:pPr>
-        <w:widowControl/>
-        <w:suppressAutoHyphens w:val="0"/>
-        <w:ind w:firstLine="709"/>
-        <w:rPr>
-          <w:b/>
-          <w:sz w:val="32"/>
-        </w:rPr>
-      </w:pPr>
+        </w:rPr>
+        <w:pict w14:anchorId="4001626F">
+          <v:shapetype id="_x0000_t75" coordsize="21600,21600" o:spt="75" o:preferrelative="t" path="m@4@5l@4@11@9@11@9@5xe" filled="f" stroked="f">
+            <v:stroke joinstyle="miter"/>
+            <v:formulas>
+              <v:f eqn="if lineDrawn pixelLineWidth 0"/>
+              <v:f eqn="sum @0 1 0"/>
+              <v:f eqn="sum 0 0 @1"/>
+              <v:f eqn="prod @2 1 2"/>
+              <v:f eqn="prod @3 21600 pixelWidth"/>
+              <v:f eqn="prod @3 21600 pixelHeight"/>
+              <v:f eqn="sum @0 0 1"/>
+              <v:f eqn="prod @6 1 2"/>
+              <v:f eqn="prod @7 21600 pixelWidth"/>
+              <v:f eqn="sum @8 21600 0"/>
+              <v:f eqn="prod @7 21600 pixelHeight"/>
+              <v:f eqn="sum @10 21600 0"/>
+            </v:formulas>
+            <v:path o:extrusionok="f" gradientshapeok="t" o:connecttype="rect"/>
+            <o:lock v:ext="edit" aspectratio="t"/>
+          </v:shapetype>
+          <v:shape id="_x0000_i1028" type="#_x0000_t75" alt="" style="width:249.45pt;height:170.65pt;mso-width-percent:0;mso-height-percent:0;mso-width-percent:0;mso-height-percent:0">
+            <v:imagedata r:id="rId7" o:title="F06C6B59"/>
+          </v:shape>
+        </w:pict>
+      </w:r>
     </w:p>
     <w:p>
       <w:pPr>
@@ -1382,7 +1345,7 @@
     </w:p>
     <w:tbl>
       <w:tblPr>
-        <w:tblStyle w:val="a3"/>
+        <w:tblStyle w:val="TableGrid"/>
         <w:tblW w:w="0" w:type="auto"/>
         <w:tblLook w:val="04A0" w:firstRow="1" w:lastRow="0" w:firstColumn="1" w:lastColumn="0" w:noHBand="0" w:noVBand="1"/>
       </w:tblPr>
@@ -1963,7 +1926,6 @@
           <w:b/>
           <w:sz w:val="32"/>
         </w:rPr>
-        <w:lastRenderedPageBreak/>
         <w:tab/>
       </w:r>
       <w:r>
@@ -1988,54 +1950,12 @@
         <w:rPr>
           <w:noProof/>
         </w:rPr>
-        <w:drawing>
-          <wp:inline distT="0" distB="0" distL="0" distR="0" wp14:anchorId="732BE7E0" wp14:editId="1BD86381">
-            <wp:extent cx="4267200" cy="2590800"/>
-            <wp:effectExtent l="0" t="0" r="0" b="0"/>
-            <wp:docPr id="10" name="Рисунок 10"/>
-            <wp:cNvGraphicFramePr>
-              <a:graphicFrameLocks xmlns:a="http://schemas.openxmlformats.org/drawingml/2006/main" noChangeAspect="1"/>
-            </wp:cNvGraphicFramePr>
-            <a:graphic xmlns:a="http://schemas.openxmlformats.org/drawingml/2006/main">
-              <a:graphicData uri="http://schemas.openxmlformats.org/drawingml/2006/picture">
-                <pic:pic xmlns:pic="http://schemas.openxmlformats.org/drawingml/2006/picture">
-                  <pic:nvPicPr>
-                    <pic:cNvPr id="0" name="Picture 12"/>
-                    <pic:cNvPicPr>
-                      <a:picLocks noChangeAspect="1" noChangeArrowheads="1"/>
-                    </pic:cNvPicPr>
-                  </pic:nvPicPr>
-                  <pic:blipFill>
-                    <a:blip r:embed="rId8">
-                      <a:extLst>
-                        <a:ext uri="{28A0092B-C50C-407E-A947-70E740481C1C}">
-                          <a14:useLocalDpi xmlns:a14="http://schemas.microsoft.com/office/drawing/2010/main" val="0"/>
-                        </a:ext>
-                      </a:extLst>
-                    </a:blip>
-                    <a:srcRect/>
-                    <a:stretch>
-                      <a:fillRect/>
-                    </a:stretch>
-                  </pic:blipFill>
-                  <pic:spPr bwMode="auto">
-                    <a:xfrm>
-                      <a:off x="0" y="0"/>
-                      <a:ext cx="4267200" cy="2590800"/>
-                    </a:xfrm>
-                    <a:prstGeom prst="rect">
-                      <a:avLst/>
-                    </a:prstGeom>
-                    <a:noFill/>
-                    <a:ln>
-                      <a:noFill/>
-                    </a:ln>
-                  </pic:spPr>
-                </pic:pic>
-              </a:graphicData>
-            </a:graphic>
-          </wp:inline>
-        </w:drawing>
+        <w:lastRenderedPageBreak/>
+        <w:pict w14:anchorId="756BAC3D">
+          <v:shape id="_x0000_i1027" type="#_x0000_t75" alt="" style="width:259.65pt;height:130.4pt;mso-width-percent:0;mso-height-percent:0;mso-width-percent:0;mso-height-percent:0">
+            <v:imagedata r:id="rId8" o:title="28B83FCF"/>
+          </v:shape>
+        </w:pict>
       </w:r>
     </w:p>
     <w:p>
@@ -2112,57 +2032,11 @@
         <w:rPr>
           <w:noProof/>
         </w:rPr>
-        <w:drawing>
-          <wp:inline distT="0" distB="0" distL="0" distR="0" wp14:anchorId="2627BBE1" wp14:editId="7A75D112">
-            <wp:extent cx="5104263" cy="2647666"/>
-            <wp:effectExtent l="0" t="0" r="0" b="0"/>
-            <wp:docPr id="3" name="Рисунок 3"/>
-            <wp:cNvGraphicFramePr>
-              <a:graphicFrameLocks xmlns:a="http://schemas.openxmlformats.org/drawingml/2006/main" noChangeAspect="1"/>
-            </wp:cNvGraphicFramePr>
-            <a:graphic xmlns:a="http://schemas.openxmlformats.org/drawingml/2006/main">
-              <a:graphicData uri="http://schemas.openxmlformats.org/drawingml/2006/picture">
-                <pic:pic xmlns:pic="http://schemas.openxmlformats.org/drawingml/2006/picture">
-                  <pic:nvPicPr>
-                    <pic:cNvPr id="0" name="Picture 4"/>
-                    <pic:cNvPicPr>
-                      <a:picLocks noChangeAspect="1" noChangeArrowheads="1"/>
-                    </pic:cNvPicPr>
-                  </pic:nvPicPr>
-                  <pic:blipFill rotWithShape="1">
-                    <a:blip r:embed="rId9">
-                      <a:extLst>
-                        <a:ext uri="{28A0092B-C50C-407E-A947-70E740481C1C}">
-                          <a14:useLocalDpi xmlns:a14="http://schemas.microsoft.com/office/drawing/2010/main" val="0"/>
-                        </a:ext>
-                      </a:extLst>
-                    </a:blip>
-                    <a:srcRect r="14076" b="47107"/>
-                    <a:stretch/>
-                  </pic:blipFill>
-                  <pic:spPr bwMode="auto">
-                    <a:xfrm>
-                      <a:off x="0" y="0"/>
-                      <a:ext cx="5104263" cy="2647666"/>
-                    </a:xfrm>
-                    <a:prstGeom prst="rect">
-                      <a:avLst/>
-                    </a:prstGeom>
-                    <a:noFill/>
-                    <a:ln>
-                      <a:noFill/>
-                    </a:ln>
-                    <a:extLst>
-                      <a:ext uri="{53640926-AAD7-44D8-BBD7-CCE9431645EC}">
-                        <a14:shadowObscured xmlns:a14="http://schemas.microsoft.com/office/drawing/2010/main"/>
-                      </a:ext>
-                    </a:extLst>
-                  </pic:spPr>
-                </pic:pic>
-              </a:graphicData>
-            </a:graphic>
-          </wp:inline>
-        </w:drawing>
+        <w:pict w14:anchorId="655F6445">
+          <v:shape id="_x0000_i1026" type="#_x0000_t75" alt="" style="width:373.05pt;height:201.25pt;mso-width-percent:0;mso-height-percent:0;mso-width-percent:0;mso-height-percent:0">
+            <v:imagedata r:id="rId9" o:title="A6F1E9B5"/>
+          </v:shape>
+        </w:pict>
       </w:r>
     </w:p>
     <w:p>
@@ -2194,7 +2068,6 @@
         <w:jc w:val="center"/>
         <w:rPr>
           <w:sz w:val="24"/>
-          <w:lang w:val="en-US"/>
         </w:rPr>
       </w:pPr>
     </w:p>
@@ -2203,7 +2076,7 @@
         <w:widowControl/>
         <w:suppressAutoHyphens w:val="0"/>
         <w:spacing w:line="240" w:lineRule="auto"/>
-        <w:jc w:val="left"/>
+        <w:jc w:val="center"/>
         <w:rPr>
           <w:rFonts w:eastAsia="Times New Roman" w:cs="Times New Roman"/>
           <w:kern w:val="0"/>
@@ -2214,66 +2087,14 @@
       <w:r>
         <w:rPr>
           <w:noProof/>
-          <w:sz w:val="24"/>
         </w:rPr>
         <w:lastRenderedPageBreak/>
-        <w:drawing>
-          <wp:inline distT="0" distB="0" distL="0" distR="0" wp14:anchorId="4AF8E768" wp14:editId="0F83DD51">
-            <wp:extent cx="5940425" cy="4691380"/>
-            <wp:effectExtent l="0" t="0" r="0" b="0"/>
-            <wp:docPr id="4" name="Рисунок 4"/>
-            <wp:cNvGraphicFramePr>
-              <a:graphicFrameLocks xmlns:a="http://schemas.openxmlformats.org/drawingml/2006/main" noChangeAspect="1"/>
-            </wp:cNvGraphicFramePr>
-            <a:graphic xmlns:a="http://schemas.openxmlformats.org/drawingml/2006/main">
-              <a:graphicData uri="http://schemas.openxmlformats.org/drawingml/2006/picture">
-                <pic:pic xmlns:pic="http://schemas.openxmlformats.org/drawingml/2006/picture">
-                  <pic:nvPicPr>
-                    <pic:cNvPr id="0" name="Picture 6"/>
-                    <pic:cNvPicPr>
-                      <a:picLocks noChangeAspect="1" noChangeArrowheads="1"/>
-                    </pic:cNvPicPr>
-                  </pic:nvPicPr>
-                  <pic:blipFill>
-                    <a:blip r:embed="rId10">
-                      <a:extLst>
-                        <a:ext uri="{28A0092B-C50C-407E-A947-70E740481C1C}">
-                          <a14:useLocalDpi xmlns:a14="http://schemas.microsoft.com/office/drawing/2010/main" val="0"/>
-                        </a:ext>
-                      </a:extLst>
-                    </a:blip>
-                    <a:srcRect/>
-                    <a:stretch>
-                      <a:fillRect/>
-                    </a:stretch>
-                  </pic:blipFill>
-                  <pic:spPr bwMode="auto">
-                    <a:xfrm>
-                      <a:off x="0" y="0"/>
-                      <a:ext cx="5940425" cy="4691380"/>
-                    </a:xfrm>
-                    <a:prstGeom prst="rect">
-                      <a:avLst/>
-                    </a:prstGeom>
-                    <a:noFill/>
-                    <a:ln>
-                      <a:noFill/>
-                    </a:ln>
-                  </pic:spPr>
-                </pic:pic>
-              </a:graphicData>
-            </a:graphic>
-          </wp:inline>
-        </w:drawing>
-      </w:r>
-    </w:p>
-    <w:p>
-      <w:pPr>
-        <w:jc w:val="center"/>
-        <w:rPr>
-          <w:sz w:val="24"/>
-        </w:rPr>
-      </w:pPr>
+        <w:pict w14:anchorId="6DE11426">
+          <v:shape id="_x0000_i1025" type="#_x0000_t75" alt="" style="width:324.85pt;height:240.4pt;mso-width-percent:0;mso-height-percent:0;mso-width-percent:0;mso-height-percent:0">
+            <v:imagedata r:id="rId10" o:title="730F7FD1"/>
+          </v:shape>
+        </w:pict>
+      </w:r>
     </w:p>
     <w:p>
       <w:pPr>
@@ -2376,7 +2197,7 @@
 </file>
 
 <file path=word/numbering.xml><?xml version="1.0" encoding="utf-8"?>
-<w:numbering xmlns:wpc="http://schemas.microsoft.com/office/word/2010/wordprocessingCanvas" xmlns:cx="http://schemas.microsoft.com/office/drawing/2014/chartex" xmlns:cx1="http://schemas.microsoft.com/office/drawing/2015/9/8/chartex" xmlns:cx2="http://schemas.microsoft.com/office/drawing/2015/10/21/chartex" xmlns:cx3="http://schemas.microsoft.com/office/drawing/2016/5/9/chartex" xmlns:cx4="http://schemas.microsoft.com/office/drawing/2016/5/10/chartex" xmlns:cx5="http://schemas.microsoft.com/office/drawing/2016/5/11/chartex" xmlns:cx6="http://schemas.microsoft.com/office/drawing/2016/5/12/chartex" xmlns:cx7="http://schemas.microsoft.com/office/drawing/2016/5/13/chartex" xmlns:cx8="http://schemas.microsoft.com/office/drawing/2016/5/14/chartex" xmlns:mc="http://schemas.openxmlformats.org/markup-compatibility/2006" xmlns:aink="http://schemas.microsoft.com/office/drawing/2016/ink" xmlns:am3d="http://schemas.microsoft.com/office/drawing/2017/model3d" xmlns:o="urn:schemas-microsoft-com:office:office" xmlns:r="http://schemas.openxmlformats.org/officeDocument/2006/relationships" xmlns:m="http://schemas.openxmlformats.org/officeDocument/2006/math" xmlns:v="urn:schemas-microsoft-com:vml" xmlns:wp14="http://schemas.microsoft.com/office/word/2010/wordprocessingDrawing" xmlns:wp="http://schemas.openxmlformats.org/drawingml/2006/wordprocessingDrawing" xmlns:w10="urn:schemas-microsoft-com:office:word" xmlns:w="http://schemas.openxmlformats.org/wordprocessingml/2006/main" xmlns:w14="http://schemas.microsoft.com/office/word/2010/wordml" xmlns:w15="http://schemas.microsoft.com/office/word/2012/wordml" xmlns:w16cex="http://schemas.microsoft.com/office/word/2018/wordml/cex" xmlns:w16cid="http://schemas.microsoft.com/office/word/2016/wordml/cid" xmlns:w16="http://schemas.microsoft.com/office/word/2018/wordml" xmlns:w16sdtdh="http://schemas.microsoft.com/office/word/2020/wordml/sdtdatahash" xmlns:w16se="http://schemas.microsoft.com/office/word/2015/wordml/symex" xmlns:wpg="http://schemas.microsoft.com/office/word/2010/wordprocessingGroup" xmlns:wpi="http://schemas.microsoft.com/office/word/2010/wordprocessingInk" xmlns:wne="http://schemas.microsoft.com/office/word/2006/wordml" xmlns:wps="http://schemas.microsoft.com/office/word/2010/wordprocessingShape" mc:Ignorable="w14 w15 w16se w16cid w16 w16cex w16sdtdh wp14">
+<w:numbering xmlns:wpc="http://schemas.microsoft.com/office/word/2010/wordprocessingCanvas" xmlns:cx="http://schemas.microsoft.com/office/drawing/2014/chartex" xmlns:cx1="http://schemas.microsoft.com/office/drawing/2015/9/8/chartex" xmlns:cx2="http://schemas.microsoft.com/office/drawing/2015/10/21/chartex" xmlns:cx3="http://schemas.microsoft.com/office/drawing/2016/5/9/chartex" xmlns:cx4="http://schemas.microsoft.com/office/drawing/2016/5/10/chartex" xmlns:cx5="http://schemas.microsoft.com/office/drawing/2016/5/11/chartex" xmlns:cx6="http://schemas.microsoft.com/office/drawing/2016/5/12/chartex" xmlns:cx7="http://schemas.microsoft.com/office/drawing/2016/5/13/chartex" xmlns:cx8="http://schemas.microsoft.com/office/drawing/2016/5/14/chartex" xmlns:mc="http://schemas.openxmlformats.org/markup-compatibility/2006" xmlns:aink="http://schemas.microsoft.com/office/drawing/2016/ink" xmlns:am3d="http://schemas.microsoft.com/office/drawing/2017/model3d" xmlns:o="urn:schemas-microsoft-com:office:office" xmlns:oel="http://schemas.microsoft.com/office/2019/extlst" xmlns:r="http://schemas.openxmlformats.org/officeDocument/2006/relationships" xmlns:m="http://schemas.openxmlformats.org/officeDocument/2006/math" xmlns:v="urn:schemas-microsoft-com:vml" xmlns:wp14="http://schemas.microsoft.com/office/word/2010/wordprocessingDrawing" xmlns:wp="http://schemas.openxmlformats.org/drawingml/2006/wordprocessingDrawing" xmlns:w10="urn:schemas-microsoft-com:office:word" xmlns:w="http://schemas.openxmlformats.org/wordprocessingml/2006/main" xmlns:w14="http://schemas.microsoft.com/office/word/2010/wordml" xmlns:w15="http://schemas.microsoft.com/office/word/2012/wordml" xmlns:w16cex="http://schemas.microsoft.com/office/word/2018/wordml/cex" xmlns:w16cid="http://schemas.microsoft.com/office/word/2016/wordml/cid" xmlns:w16="http://schemas.microsoft.com/office/word/2018/wordml" xmlns:w16sdtdh="http://schemas.microsoft.com/office/word/2020/wordml/sdtdatahash" xmlns:w16se="http://schemas.microsoft.com/office/word/2015/wordml/symex" xmlns:wpg="http://schemas.microsoft.com/office/word/2010/wordprocessingGroup" xmlns:wpi="http://schemas.microsoft.com/office/word/2010/wordprocessingInk" xmlns:wne="http://schemas.microsoft.com/office/word/2006/wordml" xmlns:wps="http://schemas.microsoft.com/office/word/2010/wordprocessingShape" mc:Ignorable="w14 w15 w16se w16cid w16 w16cex w16sdtdh wp14">
   <w:abstractNum w:abstractNumId="0" w15:restartNumberingAfterBreak="0">
     <w:nsid w:val="22653E0F"/>
     <w:multiLevelType w:val="hybridMultilevel"/>
@@ -3004,22 +2825,22 @@
       </w:rPr>
     </w:lvl>
   </w:abstractNum>
-  <w:num w:numId="1">
+  <w:num w:numId="1" w16cid:durableId="89325596">
     <w:abstractNumId w:val="0"/>
   </w:num>
-  <w:num w:numId="2">
+  <w:num w:numId="2" w16cid:durableId="1742561085">
     <w:abstractNumId w:val="5"/>
   </w:num>
-  <w:num w:numId="3">
+  <w:num w:numId="3" w16cid:durableId="928586001">
     <w:abstractNumId w:val="2"/>
   </w:num>
-  <w:num w:numId="4">
+  <w:num w:numId="4" w16cid:durableId="976882733">
     <w:abstractNumId w:val="1"/>
   </w:num>
-  <w:num w:numId="5">
+  <w:num w:numId="5" w16cid:durableId="1266962781">
     <w:abstractNumId w:val="4"/>
   </w:num>
-  <w:num w:numId="6">
+  <w:num w:numId="6" w16cid:durableId="375547266">
     <w:abstractNumId w:val="3"/>
   </w:num>
 </w:numbering>
@@ -3421,7 +3242,7 @@
     <w:lsdException w:name="Unresolved Mention" w:semiHidden="1" w:unhideWhenUsed="1"/>
     <w:lsdException w:name="Smart Link" w:semiHidden="1" w:unhideWhenUsed="1"/>
   </w:latentStyles>
-  <w:style w:type="paragraph" w:default="1" w:styleId="a">
+  <w:style w:type="paragraph" w:default="1" w:styleId="Normal">
     <w:name w:val="Normal"/>
     <w:qFormat/>
     <w:rsid w:val="00E476D7"/>
@@ -3439,13 +3260,13 @@
       <w:lang w:eastAsia="zh-CN" w:bidi="hi-IN"/>
     </w:rPr>
   </w:style>
-  <w:style w:type="character" w:default="1" w:styleId="a0">
+  <w:style w:type="character" w:default="1" w:styleId="DefaultParagraphFont">
     <w:name w:val="Default Paragraph Font"/>
     <w:uiPriority w:val="1"/>
     <w:semiHidden/>
     <w:unhideWhenUsed/>
   </w:style>
-  <w:style w:type="table" w:default="1" w:styleId="a1">
+  <w:style w:type="table" w:default="1" w:styleId="TableNormal">
     <w:name w:val="Normal Table"/>
     <w:uiPriority w:val="99"/>
     <w:semiHidden/>
@@ -3460,15 +3281,15 @@
       </w:tblCellMar>
     </w:tblPr>
   </w:style>
-  <w:style w:type="numbering" w:default="1" w:styleId="a2">
+  <w:style w:type="numbering" w:default="1" w:styleId="NoList">
     <w:name w:val="No List"/>
     <w:uiPriority w:val="99"/>
     <w:semiHidden/>
     <w:unhideWhenUsed/>
   </w:style>
-  <w:style w:type="table" w:styleId="a3">
+  <w:style w:type="table" w:styleId="TableGrid">
     <w:name w:val="Table Grid"/>
-    <w:basedOn w:val="a1"/>
+    <w:basedOn w:val="TableNormal"/>
     <w:uiPriority w:val="39"/>
     <w:rsid w:val="005C5E28"/>
     <w:pPr>
@@ -3490,9 +3311,9 @@
       </w:tblBorders>
     </w:tblPr>
   </w:style>
-  <w:style w:type="paragraph" w:styleId="a4">
+  <w:style w:type="paragraph" w:styleId="NormalWeb">
     <w:name w:val="Normal (Web)"/>
-    <w:basedOn w:val="a"/>
+    <w:basedOn w:val="Normal"/>
     <w:uiPriority w:val="99"/>
     <w:semiHidden/>
     <w:unhideWhenUsed/>
@@ -3512,7 +3333,7 @@
   </w:style>
   <w:style w:type="character" w:customStyle="1" w:styleId="apple-tab-span">
     <w:name w:val="apple-tab-span"/>
-    <w:basedOn w:val="a0"/>
+    <w:basedOn w:val="DefaultParagraphFont"/>
     <w:rsid w:val="005C5E28"/>
   </w:style>
   <w:style w:type="paragraph" w:customStyle="1" w:styleId="Default">
@@ -3529,9 +3350,9 @@
       <w:szCs w:val="24"/>
     </w:rPr>
   </w:style>
-  <w:style w:type="paragraph" w:styleId="a5">
+  <w:style w:type="paragraph" w:styleId="ListParagraph">
     <w:name w:val="List Paragraph"/>
-    <w:basedOn w:val="a"/>
+    <w:basedOn w:val="Normal"/>
     <w:uiPriority w:val="34"/>
     <w:qFormat/>
     <w:rsid w:val="00D64457"/>
@@ -3543,10 +3364,10 @@
       <w:rFonts w:cs="Mangal"/>
     </w:rPr>
   </w:style>
-  <w:style w:type="paragraph" w:styleId="a6">
+  <w:style w:type="paragraph" w:styleId="BalloonText">
     <w:name w:val="Balloon Text"/>
-    <w:basedOn w:val="a"/>
-    <w:link w:val="a7"/>
+    <w:basedOn w:val="Normal"/>
+    <w:link w:val="BalloonTextChar"/>
     <w:uiPriority w:val="99"/>
     <w:semiHidden/>
     <w:unhideWhenUsed/>
@@ -3560,10 +3381,10 @@
       <w:szCs w:val="14"/>
     </w:rPr>
   </w:style>
-  <w:style w:type="character" w:customStyle="1" w:styleId="a7">
-    <w:name w:val="Текст выноски Знак"/>
-    <w:basedOn w:val="a0"/>
-    <w:link w:val="a6"/>
+  <w:style w:type="character" w:customStyle="1" w:styleId="BalloonTextChar">
+    <w:name w:val="Balloon Text Char"/>
+    <w:basedOn w:val="DefaultParagraphFont"/>
+    <w:link w:val="BalloonText"/>
     <w:uiPriority w:val="99"/>
     <w:semiHidden/>
     <w:rsid w:val="00EC3350"/>
@@ -3576,9 +3397,9 @@
       <w:lang w:eastAsia="zh-CN" w:bidi="hi-IN"/>
     </w:rPr>
   </w:style>
-  <w:style w:type="character" w:styleId="a8">
+  <w:style w:type="character" w:styleId="PlaceholderText">
     <w:name w:val="Placeholder Text"/>
-    <w:basedOn w:val="a0"/>
+    <w:basedOn w:val="DefaultParagraphFont"/>
     <w:uiPriority w:val="99"/>
     <w:semiHidden/>
     <w:rsid w:val="008E5EAC"/>

</xml_diff>